<commit_message>
Update to comment on Hscreen
</commit_message>
<xml_diff>
--- a/Process Design Library/Process Design Library Workflow.docx
+++ b/Process Design Library/Process Design Library Workflow.docx
@@ -4,7 +4,69 @@
   <w:body>
     <w:p>
       <w:r>
-        <w:t>Process Design Library Workflow – *Exact Same for A and H screen</w:t>
+        <w:t xml:space="preserve">Two screens: </w:t>
+      </w:r>
+      <w:proofErr w:type="spellStart"/>
+      <w:r>
+        <w:t>aureobasadin</w:t>
+      </w:r>
+      <w:proofErr w:type="spellEnd"/>
+      <w:r>
+        <w:t xml:space="preserve"> (A) screen &amp; </w:t>
+      </w:r>
+      <w:proofErr w:type="spellStart"/>
+      <w:r>
+        <w:t>histadine</w:t>
+      </w:r>
+      <w:proofErr w:type="spellEnd"/>
+      <w:r>
+        <w:t xml:space="preserve"> starvation (H) screen</w:t>
+      </w:r>
+    </w:p>
+    <w:p>
+      <w:pPr>
+        <w:pStyle w:val="ListParagraph"/>
+        <w:numPr>
+          <w:ilvl w:val="0"/>
+          <w:numId w:val="9"/>
+        </w:numPr>
+      </w:pPr>
+      <w:r>
+        <w:t>H screen</w:t>
+      </w:r>
+      <w:bookmarkStart w:id="0" w:name="_GoBack"/>
+      <w:bookmarkEnd w:id="0"/>
+      <w:r>
+        <w:t xml:space="preserve"> results showed screen was not sensitive enough to separate functional vs non-functional </w:t>
+      </w:r>
+      <w:proofErr w:type="spellStart"/>
+      <w:r>
+        <w:t>tADs</w:t>
+      </w:r>
+      <w:proofErr w:type="spellEnd"/>
+      <w:r>
+        <w:t xml:space="preserve">. Some </w:t>
+      </w:r>
+      <w:proofErr w:type="spellStart"/>
+      <w:r>
+        <w:t>scrpits</w:t>
+      </w:r>
+      <w:proofErr w:type="spellEnd"/>
+      <w:r>
+        <w:t xml:space="preserve"> may have leftover code sections for </w:t>
+      </w:r>
+      <w:proofErr w:type="spellStart"/>
+      <w:r>
+        <w:t>processesing</w:t>
+      </w:r>
+      <w:proofErr w:type="spellEnd"/>
+      <w:r>
+        <w:t xml:space="preserve"> H-screen data. However H screen data was not used as part of this published analysis.</w:t>
+      </w:r>
+    </w:p>
+    <w:p>
+      <w:r>
+        <w:t xml:space="preserve">Process Design Library Workflow </w:t>
       </w:r>
     </w:p>
     <w:p>
@@ -358,8 +420,6 @@
       <w:r>
         <w:t xml:space="preserve"> to stop codon cutoff. So that functional sequences all have positive slopes, and non-functional sequences all have negative slopes.</w:t>
       </w:r>
-      <w:bookmarkStart w:id="0" w:name="_GoBack"/>
-      <w:bookmarkEnd w:id="0"/>
     </w:p>
     <w:p>
       <w:pPr>
@@ -1061,6 +1121,118 @@
     </w:lvl>
   </w:abstractNum>
   <w:abstractNum w:abstractNumId="7" w15:restartNumberingAfterBreak="0">
+    <w:nsid w:val="72311D8F"/>
+    <w:multiLevelType w:val="hybridMultilevel"/>
+    <w:tmpl w:val="75F00466"/>
+    <w:lvl w:ilvl="0" w:tplc="454284A6">
+      <w:numFmt w:val="bullet"/>
+      <w:lvlText w:val="-"/>
+      <w:lvlJc w:val="left"/>
+      <w:pPr>
+        <w:ind w:left="1800" w:hanging="360"/>
+      </w:pPr>
+      <w:rPr>
+        <w:rFonts w:ascii="Calibri" w:eastAsiaTheme="minorHAnsi" w:hAnsi="Calibri" w:cs="Calibri" w:hint="default"/>
+      </w:rPr>
+    </w:lvl>
+    <w:lvl w:ilvl="1" w:tplc="04090003" w:tentative="1">
+      <w:start w:val="1"/>
+      <w:numFmt w:val="bullet"/>
+      <w:lvlText w:val="o"/>
+      <w:lvlJc w:val="left"/>
+      <w:pPr>
+        <w:ind w:left="2520" w:hanging="360"/>
+      </w:pPr>
+      <w:rPr>
+        <w:rFonts w:ascii="Courier New" w:hAnsi="Courier New" w:cs="Courier New" w:hint="default"/>
+      </w:rPr>
+    </w:lvl>
+    <w:lvl w:ilvl="2" w:tplc="04090005" w:tentative="1">
+      <w:start w:val="1"/>
+      <w:numFmt w:val="bullet"/>
+      <w:lvlText w:val=""/>
+      <w:lvlJc w:val="left"/>
+      <w:pPr>
+        <w:ind w:left="3240" w:hanging="360"/>
+      </w:pPr>
+      <w:rPr>
+        <w:rFonts w:ascii="Wingdings" w:hAnsi="Wingdings" w:hint="default"/>
+      </w:rPr>
+    </w:lvl>
+    <w:lvl w:ilvl="3" w:tplc="04090001" w:tentative="1">
+      <w:start w:val="1"/>
+      <w:numFmt w:val="bullet"/>
+      <w:lvlText w:val=""/>
+      <w:lvlJc w:val="left"/>
+      <w:pPr>
+        <w:ind w:left="3960" w:hanging="360"/>
+      </w:pPr>
+      <w:rPr>
+        <w:rFonts w:ascii="Symbol" w:hAnsi="Symbol" w:hint="default"/>
+      </w:rPr>
+    </w:lvl>
+    <w:lvl w:ilvl="4" w:tplc="04090003" w:tentative="1">
+      <w:start w:val="1"/>
+      <w:numFmt w:val="bullet"/>
+      <w:lvlText w:val="o"/>
+      <w:lvlJc w:val="left"/>
+      <w:pPr>
+        <w:ind w:left="4680" w:hanging="360"/>
+      </w:pPr>
+      <w:rPr>
+        <w:rFonts w:ascii="Courier New" w:hAnsi="Courier New" w:cs="Courier New" w:hint="default"/>
+      </w:rPr>
+    </w:lvl>
+    <w:lvl w:ilvl="5" w:tplc="04090005" w:tentative="1">
+      <w:start w:val="1"/>
+      <w:numFmt w:val="bullet"/>
+      <w:lvlText w:val=""/>
+      <w:lvlJc w:val="left"/>
+      <w:pPr>
+        <w:ind w:left="5400" w:hanging="360"/>
+      </w:pPr>
+      <w:rPr>
+        <w:rFonts w:ascii="Wingdings" w:hAnsi="Wingdings" w:hint="default"/>
+      </w:rPr>
+    </w:lvl>
+    <w:lvl w:ilvl="6" w:tplc="04090001" w:tentative="1">
+      <w:start w:val="1"/>
+      <w:numFmt w:val="bullet"/>
+      <w:lvlText w:val=""/>
+      <w:lvlJc w:val="left"/>
+      <w:pPr>
+        <w:ind w:left="6120" w:hanging="360"/>
+      </w:pPr>
+      <w:rPr>
+        <w:rFonts w:ascii="Symbol" w:hAnsi="Symbol" w:hint="default"/>
+      </w:rPr>
+    </w:lvl>
+    <w:lvl w:ilvl="7" w:tplc="04090003" w:tentative="1">
+      <w:start w:val="1"/>
+      <w:numFmt w:val="bullet"/>
+      <w:lvlText w:val="o"/>
+      <w:lvlJc w:val="left"/>
+      <w:pPr>
+        <w:ind w:left="6840" w:hanging="360"/>
+      </w:pPr>
+      <w:rPr>
+        <w:rFonts w:ascii="Courier New" w:hAnsi="Courier New" w:cs="Courier New" w:hint="default"/>
+      </w:rPr>
+    </w:lvl>
+    <w:lvl w:ilvl="8" w:tplc="04090005" w:tentative="1">
+      <w:start w:val="1"/>
+      <w:numFmt w:val="bullet"/>
+      <w:lvlText w:val=""/>
+      <w:lvlJc w:val="left"/>
+      <w:pPr>
+        <w:ind w:left="7560" w:hanging="360"/>
+      </w:pPr>
+      <w:rPr>
+        <w:rFonts w:ascii="Wingdings" w:hAnsi="Wingdings" w:hint="default"/>
+      </w:rPr>
+    </w:lvl>
+  </w:abstractNum>
+  <w:abstractNum w:abstractNumId="8" w15:restartNumberingAfterBreak="0">
     <w:nsid w:val="7FD27918"/>
     <w:multiLevelType w:val="hybridMultilevel"/>
     <w:tmpl w:val="FA7C2C38"/>
@@ -1150,7 +1322,7 @@
     </w:lvl>
   </w:abstractNum>
   <w:num w:numId="1">
-    <w:abstractNumId w:val="7"/>
+    <w:abstractNumId w:val="8"/>
   </w:num>
   <w:num w:numId="2">
     <w:abstractNumId w:val="5"/>
@@ -1172,6 +1344,9 @@
   </w:num>
   <w:num w:numId="8">
     <w:abstractNumId w:val="3"/>
+  </w:num>
+  <w:num w:numId="9">
+    <w:abstractNumId w:val="7"/>
   </w:num>
 </w:numbering>
 </file>

</xml_diff>